<commit_message>
Naive Bayes Classifiers attempt
Gaussian Bayes and MultiNomial Bayes
</commit_message>
<xml_diff>
--- a/Data Science and Machine Learning Bayesian Classifiers Log.docx
+++ b/Data Science and Machine Learning Bayesian Classifiers Log.docx
@@ -45,6 +45,150 @@
           <w:rFonts w:ascii="Times New Roman" w:hAnsi="Times New Roman" w:cs="Times New Roman"/>
         </w:rPr>
         <w:t xml:space="preserve"> Log</w:t>
+      </w:r>
+    </w:p>
+    <w:p>
+      <w:pPr>
+        <w:rPr>
+          <w:rFonts w:ascii="Times New Roman" w:hAnsi="Times New Roman" w:cs="Times New Roman"/>
+        </w:rPr>
+      </w:pPr>
+      <w:r>
+        <w:rPr>
+          <w:rFonts w:ascii="Times New Roman" w:hAnsi="Times New Roman" w:cs="Times New Roman"/>
+        </w:rPr>
+        <w:t>17/01/2025</w:t>
+      </w:r>
+    </w:p>
+    <w:p>
+      <w:pPr>
+        <w:pStyle w:val="ListParagraph"/>
+        <w:numPr>
+          <w:ilvl w:val="0"/>
+          <w:numId w:val="1"/>
+        </w:numPr>
+        <w:rPr>
+          <w:rFonts w:ascii="Times New Roman" w:hAnsi="Times New Roman" w:cs="Times New Roman"/>
+        </w:rPr>
+      </w:pPr>
+      <w:r>
+        <w:rPr>
+          <w:rFonts w:ascii="Times New Roman" w:hAnsi="Times New Roman" w:cs="Times New Roman"/>
+        </w:rPr>
+        <w:t xml:space="preserve">Reading up on </w:t>
+      </w:r>
+      <w:r>
+        <w:rPr>
+          <w:rFonts w:ascii="Times New Roman" w:hAnsi="Times New Roman" w:cs="Times New Roman"/>
+        </w:rPr>
+        <w:t>Bayesian Classifiers</w:t>
+      </w:r>
+      <w:r>
+        <w:rPr>
+          <w:rFonts w:ascii="Times New Roman" w:hAnsi="Times New Roman" w:cs="Times New Roman"/>
+        </w:rPr>
+        <w:t xml:space="preserve"> notebook</w:t>
+      </w:r>
+    </w:p>
+    <w:p>
+      <w:pPr>
+        <w:pStyle w:val="ListParagraph"/>
+        <w:numPr>
+          <w:ilvl w:val="0"/>
+          <w:numId w:val="1"/>
+        </w:numPr>
+        <w:rPr>
+          <w:rFonts w:ascii="Times New Roman" w:hAnsi="Times New Roman" w:cs="Times New Roman"/>
+        </w:rPr>
+      </w:pPr>
+      <w:r>
+        <w:rPr>
+          <w:rFonts w:ascii="Times New Roman" w:hAnsi="Times New Roman" w:cs="Times New Roman"/>
+        </w:rPr>
+        <w:t>Researching dataset to use.</w:t>
+      </w:r>
+    </w:p>
+    <w:p>
+      <w:pPr>
+        <w:pStyle w:val="ListParagraph"/>
+        <w:numPr>
+          <w:ilvl w:val="0"/>
+          <w:numId w:val="1"/>
+        </w:numPr>
+        <w:rPr>
+          <w:rFonts w:ascii="Times New Roman" w:hAnsi="Times New Roman" w:cs="Times New Roman"/>
+        </w:rPr>
+      </w:pPr>
+      <w:r>
+        <w:rPr>
+          <w:rFonts w:ascii="Times New Roman" w:hAnsi="Times New Roman" w:cs="Times New Roman"/>
+        </w:rPr>
+        <w:t xml:space="preserve">Dataset link: </w:t>
+      </w:r>
+      <w:hyperlink r:id="rId5" w:history="1">
+        <w:r>
+          <w:rPr>
+            <w:rStyle w:val="Hyperlink"/>
+            <w:rFonts w:ascii="Times New Roman" w:hAnsi="Times New Roman" w:cs="Times New Roman"/>
+          </w:rPr>
+          <w:t>https://archive.ics.uci.edu/dataset/2/adult</w:t>
+        </w:r>
+      </w:hyperlink>
+    </w:p>
+    <w:p>
+      <w:pPr>
+        <w:pStyle w:val="ListParagraph"/>
+        <w:numPr>
+          <w:ilvl w:val="0"/>
+          <w:numId w:val="1"/>
+        </w:numPr>
+        <w:rPr>
+          <w:rFonts w:ascii="Times New Roman" w:hAnsi="Times New Roman" w:cs="Times New Roman"/>
+        </w:rPr>
+      </w:pPr>
+      <w:r>
+        <w:rPr>
+          <w:rFonts w:ascii="Times New Roman" w:hAnsi="Times New Roman" w:cs="Times New Roman"/>
+        </w:rPr>
+        <w:t>Predict whether annual income of an individual exceeds $50K/yr based on census data.</w:t>
+      </w:r>
+    </w:p>
+    <w:p>
+      <w:pPr>
+        <w:rPr>
+          <w:rFonts w:ascii="Times New Roman" w:hAnsi="Times New Roman" w:cs="Times New Roman"/>
+        </w:rPr>
+      </w:pPr>
+    </w:p>
+    <w:p>
+      <w:pPr>
+        <w:rPr>
+          <w:rFonts w:ascii="Times New Roman" w:hAnsi="Times New Roman" w:cs="Times New Roman"/>
+        </w:rPr>
+      </w:pPr>
+      <w:r>
+        <w:rPr>
+          <w:rFonts w:ascii="Times New Roman" w:hAnsi="Times New Roman" w:cs="Times New Roman"/>
+        </w:rPr>
+        <w:t>23/01/2025</w:t>
+      </w:r>
+    </w:p>
+    <w:p>
+      <w:pPr>
+        <w:pStyle w:val="ListParagraph"/>
+        <w:numPr>
+          <w:ilvl w:val="0"/>
+          <w:numId w:val="2"/>
+        </w:numPr>
+        <w:rPr>
+          <w:rFonts w:ascii="Times New Roman" w:hAnsi="Times New Roman" w:cs="Times New Roman"/>
+        </w:rPr>
+      </w:pPr>
+      <w:r>
+        <w:rPr>
+          <w:rFonts w:ascii="Times New Roman" w:hAnsi="Times New Roman" w:cs="Times New Roman"/>
+        </w:rPr>
+        <w:t xml:space="preserve">Reading up Bayesian Classifiers </w:t>
       </w:r>
     </w:p>
     <w:p>
@@ -62,6 +206,243 @@
     </w:sectPr>
   </w:body>
 </w:document>
+</file>
+
+<file path=word/numbering.xml><?xml version="1.0" encoding="utf-8"?>
+<w:numbering xmlns:wpc="http://schemas.microsoft.com/office/word/2010/wordprocessingCanvas" xmlns:cx="http://schemas.microsoft.com/office/drawing/2014/chartex" xmlns:cx1="http://schemas.microsoft.com/office/drawing/2015/9/8/chartex" xmlns:cx2="http://schemas.microsoft.com/office/drawing/2015/10/21/chartex" xmlns:cx3="http://schemas.microsoft.com/office/drawing/2016/5/9/chartex" xmlns:cx4="http://schemas.microsoft.com/office/drawing/2016/5/10/chartex" xmlns:cx5="http://schemas.microsoft.com/office/drawing/2016/5/11/chartex" xmlns:cx6="http://schemas.microsoft.com/office/drawing/2016/5/12/chartex" xmlns:cx7="http://schemas.microsoft.com/office/drawing/2016/5/13/chartex" xmlns:cx8="http://schemas.microsoft.com/office/drawing/2016/5/14/chartex" xmlns:mc="http://schemas.openxmlformats.org/markup-compatibility/2006" xmlns:aink="http://schemas.microsoft.com/office/drawing/2016/ink" xmlns:am3d="http://schemas.microsoft.com/office/drawing/2017/model3d" xmlns:o="urn:schemas-microsoft-com:office:office" xmlns:oel="http://schemas.microsoft.com/office/2019/extlst" xmlns:r="http://schemas.openxmlformats.org/officeDocument/2006/relationships" xmlns:m="http://schemas.openxmlformats.org/officeDocument/2006/math" xmlns:v="urn:schemas-microsoft-com:vml" xmlns:wp14="http://schemas.microsoft.com/office/word/2010/wordprocessingDrawing" xmlns:wp="http://schemas.openxmlformats.org/drawingml/2006/wordprocessingDrawing" xmlns:w10="urn:schemas-microsoft-com:office:word" xmlns:w="http://schemas.openxmlformats.org/wordprocessingml/2006/main" xmlns:w14="http://schemas.microsoft.com/office/word/2010/wordml" xmlns:w15="http://schemas.microsoft.com/office/word/2012/wordml" xmlns:w16cex="http://schemas.microsoft.com/office/word/2018/wordml/cex" xmlns:w16cid="http://schemas.microsoft.com/office/word/2016/wordml/cid" xmlns:w16="http://schemas.microsoft.com/office/word/2018/wordml" xmlns:w16du="http://schemas.microsoft.com/office/word/2023/wordml/word16du" xmlns:w16sdtdh="http://schemas.microsoft.com/office/word/2020/wordml/sdtdatahash" xmlns:w16sdtfl="http://schemas.microsoft.com/office/word/2024/wordml/sdtformatlock" xmlns:w16se="http://schemas.microsoft.com/office/word/2015/wordml/symex" xmlns:wpg="http://schemas.microsoft.com/office/word/2010/wordprocessingGroup" xmlns:wpi="http://schemas.microsoft.com/office/word/2010/wordprocessingInk" xmlns:wne="http://schemas.microsoft.com/office/word/2006/wordml" xmlns:wps="http://schemas.microsoft.com/office/word/2010/wordprocessingShape" mc:Ignorable="w14 w15 w16se w16cid w16 w16cex w16sdtdh w16sdtfl w16du wp14">
+  <w:abstractNum w:abstractNumId="0" w15:restartNumberingAfterBreak="0">
+    <w:nsid w:val="25A861E7"/>
+    <w:multiLevelType w:val="hybridMultilevel"/>
+    <w:tmpl w:val="5B7AC352"/>
+    <w:lvl w:ilvl="0" w:tplc="18090001">
+      <w:start w:val="1"/>
+      <w:numFmt w:val="bullet"/>
+      <w:lvlText w:val=""/>
+      <w:lvlJc w:val="left"/>
+      <w:pPr>
+        <w:ind w:left="720" w:hanging="360"/>
+      </w:pPr>
+      <w:rPr>
+        <w:rFonts w:ascii="Symbol" w:hAnsi="Symbol" w:hint="default"/>
+      </w:rPr>
+    </w:lvl>
+    <w:lvl w:ilvl="1" w:tplc="18090003" w:tentative="1">
+      <w:start w:val="1"/>
+      <w:numFmt w:val="bullet"/>
+      <w:lvlText w:val="o"/>
+      <w:lvlJc w:val="left"/>
+      <w:pPr>
+        <w:ind w:left="1440" w:hanging="360"/>
+      </w:pPr>
+      <w:rPr>
+        <w:rFonts w:ascii="Courier New" w:hAnsi="Courier New" w:cs="Courier New" w:hint="default"/>
+      </w:rPr>
+    </w:lvl>
+    <w:lvl w:ilvl="2" w:tplc="18090005" w:tentative="1">
+      <w:start w:val="1"/>
+      <w:numFmt w:val="bullet"/>
+      <w:lvlText w:val=""/>
+      <w:lvlJc w:val="left"/>
+      <w:pPr>
+        <w:ind w:left="2160" w:hanging="360"/>
+      </w:pPr>
+      <w:rPr>
+        <w:rFonts w:ascii="Wingdings" w:hAnsi="Wingdings" w:hint="default"/>
+      </w:rPr>
+    </w:lvl>
+    <w:lvl w:ilvl="3" w:tplc="18090001" w:tentative="1">
+      <w:start w:val="1"/>
+      <w:numFmt w:val="bullet"/>
+      <w:lvlText w:val=""/>
+      <w:lvlJc w:val="left"/>
+      <w:pPr>
+        <w:ind w:left="2880" w:hanging="360"/>
+      </w:pPr>
+      <w:rPr>
+        <w:rFonts w:ascii="Symbol" w:hAnsi="Symbol" w:hint="default"/>
+      </w:rPr>
+    </w:lvl>
+    <w:lvl w:ilvl="4" w:tplc="18090003" w:tentative="1">
+      <w:start w:val="1"/>
+      <w:numFmt w:val="bullet"/>
+      <w:lvlText w:val="o"/>
+      <w:lvlJc w:val="left"/>
+      <w:pPr>
+        <w:ind w:left="3600" w:hanging="360"/>
+      </w:pPr>
+      <w:rPr>
+        <w:rFonts w:ascii="Courier New" w:hAnsi="Courier New" w:cs="Courier New" w:hint="default"/>
+      </w:rPr>
+    </w:lvl>
+    <w:lvl w:ilvl="5" w:tplc="18090005" w:tentative="1">
+      <w:start w:val="1"/>
+      <w:numFmt w:val="bullet"/>
+      <w:lvlText w:val=""/>
+      <w:lvlJc w:val="left"/>
+      <w:pPr>
+        <w:ind w:left="4320" w:hanging="360"/>
+      </w:pPr>
+      <w:rPr>
+        <w:rFonts w:ascii="Wingdings" w:hAnsi="Wingdings" w:hint="default"/>
+      </w:rPr>
+    </w:lvl>
+    <w:lvl w:ilvl="6" w:tplc="18090001" w:tentative="1">
+      <w:start w:val="1"/>
+      <w:numFmt w:val="bullet"/>
+      <w:lvlText w:val=""/>
+      <w:lvlJc w:val="left"/>
+      <w:pPr>
+        <w:ind w:left="5040" w:hanging="360"/>
+      </w:pPr>
+      <w:rPr>
+        <w:rFonts w:ascii="Symbol" w:hAnsi="Symbol" w:hint="default"/>
+      </w:rPr>
+    </w:lvl>
+    <w:lvl w:ilvl="7" w:tplc="18090003" w:tentative="1">
+      <w:start w:val="1"/>
+      <w:numFmt w:val="bullet"/>
+      <w:lvlText w:val="o"/>
+      <w:lvlJc w:val="left"/>
+      <w:pPr>
+        <w:ind w:left="5760" w:hanging="360"/>
+      </w:pPr>
+      <w:rPr>
+        <w:rFonts w:ascii="Courier New" w:hAnsi="Courier New" w:cs="Courier New" w:hint="default"/>
+      </w:rPr>
+    </w:lvl>
+    <w:lvl w:ilvl="8" w:tplc="18090005" w:tentative="1">
+      <w:start w:val="1"/>
+      <w:numFmt w:val="bullet"/>
+      <w:lvlText w:val=""/>
+      <w:lvlJc w:val="left"/>
+      <w:pPr>
+        <w:ind w:left="6480" w:hanging="360"/>
+      </w:pPr>
+      <w:rPr>
+        <w:rFonts w:ascii="Wingdings" w:hAnsi="Wingdings" w:hint="default"/>
+      </w:rPr>
+    </w:lvl>
+  </w:abstractNum>
+  <w:abstractNum w:abstractNumId="1" w15:restartNumberingAfterBreak="0">
+    <w:nsid w:val="3C4D2399"/>
+    <w:multiLevelType w:val="hybridMultilevel"/>
+    <w:tmpl w:val="B3FAEFA0"/>
+    <w:lvl w:ilvl="0" w:tplc="18090001">
+      <w:start w:val="1"/>
+      <w:numFmt w:val="bullet"/>
+      <w:lvlText w:val=""/>
+      <w:lvlJc w:val="left"/>
+      <w:pPr>
+        <w:ind w:left="720" w:hanging="360"/>
+      </w:pPr>
+      <w:rPr>
+        <w:rFonts w:ascii="Symbol" w:hAnsi="Symbol" w:hint="default"/>
+      </w:rPr>
+    </w:lvl>
+    <w:lvl w:ilvl="1" w:tplc="18090003" w:tentative="1">
+      <w:start w:val="1"/>
+      <w:numFmt w:val="bullet"/>
+      <w:lvlText w:val="o"/>
+      <w:lvlJc w:val="left"/>
+      <w:pPr>
+        <w:ind w:left="1440" w:hanging="360"/>
+      </w:pPr>
+      <w:rPr>
+        <w:rFonts w:ascii="Courier New" w:hAnsi="Courier New" w:cs="Courier New" w:hint="default"/>
+      </w:rPr>
+    </w:lvl>
+    <w:lvl w:ilvl="2" w:tplc="18090005" w:tentative="1">
+      <w:start w:val="1"/>
+      <w:numFmt w:val="bullet"/>
+      <w:lvlText w:val=""/>
+      <w:lvlJc w:val="left"/>
+      <w:pPr>
+        <w:ind w:left="2160" w:hanging="360"/>
+      </w:pPr>
+      <w:rPr>
+        <w:rFonts w:ascii="Wingdings" w:hAnsi="Wingdings" w:hint="default"/>
+      </w:rPr>
+    </w:lvl>
+    <w:lvl w:ilvl="3" w:tplc="18090001" w:tentative="1">
+      <w:start w:val="1"/>
+      <w:numFmt w:val="bullet"/>
+      <w:lvlText w:val=""/>
+      <w:lvlJc w:val="left"/>
+      <w:pPr>
+        <w:ind w:left="2880" w:hanging="360"/>
+      </w:pPr>
+      <w:rPr>
+        <w:rFonts w:ascii="Symbol" w:hAnsi="Symbol" w:hint="default"/>
+      </w:rPr>
+    </w:lvl>
+    <w:lvl w:ilvl="4" w:tplc="18090003" w:tentative="1">
+      <w:start w:val="1"/>
+      <w:numFmt w:val="bullet"/>
+      <w:lvlText w:val="o"/>
+      <w:lvlJc w:val="left"/>
+      <w:pPr>
+        <w:ind w:left="3600" w:hanging="360"/>
+      </w:pPr>
+      <w:rPr>
+        <w:rFonts w:ascii="Courier New" w:hAnsi="Courier New" w:cs="Courier New" w:hint="default"/>
+      </w:rPr>
+    </w:lvl>
+    <w:lvl w:ilvl="5" w:tplc="18090005" w:tentative="1">
+      <w:start w:val="1"/>
+      <w:numFmt w:val="bullet"/>
+      <w:lvlText w:val=""/>
+      <w:lvlJc w:val="left"/>
+      <w:pPr>
+        <w:ind w:left="4320" w:hanging="360"/>
+      </w:pPr>
+      <w:rPr>
+        <w:rFonts w:ascii="Wingdings" w:hAnsi="Wingdings" w:hint="default"/>
+      </w:rPr>
+    </w:lvl>
+    <w:lvl w:ilvl="6" w:tplc="18090001" w:tentative="1">
+      <w:start w:val="1"/>
+      <w:numFmt w:val="bullet"/>
+      <w:lvlText w:val=""/>
+      <w:lvlJc w:val="left"/>
+      <w:pPr>
+        <w:ind w:left="5040" w:hanging="360"/>
+      </w:pPr>
+      <w:rPr>
+        <w:rFonts w:ascii="Symbol" w:hAnsi="Symbol" w:hint="default"/>
+      </w:rPr>
+    </w:lvl>
+    <w:lvl w:ilvl="7" w:tplc="18090003" w:tentative="1">
+      <w:start w:val="1"/>
+      <w:numFmt w:val="bullet"/>
+      <w:lvlText w:val="o"/>
+      <w:lvlJc w:val="left"/>
+      <w:pPr>
+        <w:ind w:left="5760" w:hanging="360"/>
+      </w:pPr>
+      <w:rPr>
+        <w:rFonts w:ascii="Courier New" w:hAnsi="Courier New" w:cs="Courier New" w:hint="default"/>
+      </w:rPr>
+    </w:lvl>
+    <w:lvl w:ilvl="8" w:tplc="18090005" w:tentative="1">
+      <w:start w:val="1"/>
+      <w:numFmt w:val="bullet"/>
+      <w:lvlText w:val=""/>
+      <w:lvlJc w:val="left"/>
+      <w:pPr>
+        <w:ind w:left="6480" w:hanging="360"/>
+      </w:pPr>
+      <w:rPr>
+        <w:rFonts w:ascii="Wingdings" w:hAnsi="Wingdings" w:hint="default"/>
+      </w:rPr>
+    </w:lvl>
+  </w:abstractNum>
+  <w:num w:numId="1" w16cid:durableId="1311709329">
+    <w:abstractNumId w:val="0"/>
+  </w:num>
+  <w:num w:numId="2" w16cid:durableId="484057057">
+    <w:abstractNumId w:val="1"/>
+  </w:num>
+</w:numbering>
 </file>
 
 <file path=word/styles.xml><?xml version="1.0" encoding="utf-8"?>
@@ -981,6 +1362,17 @@
       <w:spacing w:val="5"/>
     </w:rPr>
   </w:style>
+  <w:style w:type="character" w:styleId="Hyperlink">
+    <w:name w:val="Hyperlink"/>
+    <w:basedOn w:val="DefaultParagraphFont"/>
+    <w:uiPriority w:val="99"/>
+    <w:unhideWhenUsed/>
+    <w:rsid w:val="00630278"/>
+    <w:rPr>
+      <w:color w:val="467886" w:themeColor="hyperlink"/>
+      <w:u w:val="single"/>
+    </w:rPr>
+  </w:style>
 </w:styles>
 </file>
 

</xml_diff>